<commit_message>
Removed Number 7 to 10
</commit_message>
<xml_diff>
--- a/Test1.docx
+++ b/Test1.docx
@@ -32,26 +32,7 @@
         <w:t>6</w:t>
       </w:r>
     </w:p>
-    <w:p/>
     <w:p>
-      <w:r>
-        <w:t>7</w:t>
-      </w:r>
-    </w:p>
-    <w:p>
-      <w:r>
-        <w:t>8</w:t>
-      </w:r>
-    </w:p>
-    <w:p>
-      <w:r>
-        <w:t>9</w:t>
-      </w:r>
-    </w:p>
-    <w:p>
-      <w:r>
-        <w:t>10</w:t>
-      </w:r>
       <w:bookmarkStart w:id="0" w:name="_GoBack"/>
       <w:bookmarkEnd w:id="0"/>
     </w:p>

</xml_diff>